<commit_message>
ServerCode + ClientCode + Library Fixing
</commit_message>
<xml_diff>
--- a/Assets/Refrences.docx
+++ b/Assets/Refrences.docx
@@ -827,6 +827,7 @@
           <w:id w:val="1996765866"/>
           <w:citation/>
         </w:sdtPr>
+        <w:sdtEndPr/>
         <w:sdtContent>
           <w:r>
             <w:fldChar w:fldCharType="begin"/>
@@ -859,6 +860,7 @@
           <w:id w:val="1311747949"/>
           <w:citation/>
         </w:sdtPr>
+        <w:sdtEndPr/>
         <w:sdtContent>
           <w:r>
             <w:fldChar w:fldCharType="begin"/>
@@ -891,6 +893,7 @@
           <w:id w:val="-2098391790"/>
           <w:citation/>
         </w:sdtPr>
+        <w:sdtEndPr/>
         <w:sdtContent>
           <w:r>
             <w:fldChar w:fldCharType="begin"/>
@@ -912,6 +915,38 @@
               <w:noProof/>
             </w:rPr>
             <w:t>(PITCHEDsenses, 2019)</w:t>
+          </w:r>
+          <w:r>
+            <w:fldChar w:fldCharType="end"/>
+          </w:r>
+        </w:sdtContent>
+      </w:sdt>
+      <w:sdt>
+        <w:sdtPr>
+          <w:id w:val="-1231924466"/>
+          <w:citation/>
+        </w:sdtPr>
+        <w:sdtContent>
+          <w:r>
+            <w:fldChar w:fldCharType="begin"/>
+          </w:r>
+          <w:r>
+            <w:instrText xml:space="preserve"> CITATION Tom19 \l 2057 </w:instrText>
+          </w:r>
+          <w:r>
+            <w:fldChar w:fldCharType="separate"/>
+          </w:r>
+          <w:r>
+            <w:rPr>
+              <w:noProof/>
+            </w:rPr>
+            <w:t xml:space="preserve"> </w:t>
+          </w:r>
+          <w:r>
+            <w:rPr>
+              <w:noProof/>
+            </w:rPr>
+            <w:t>(Weiland, 2019)</w:t>
           </w:r>
           <w:r>
             <w:fldChar w:fldCharType="end"/>
@@ -2252,11 +2287,33 @@
     <b:URL>https://freesound.org/people/PITCHEDsenses/sounds/489069/</b:URL>
     <b:RefOrder>28</b:RefOrder>
   </b:Source>
+  <b:Source>
+    <b:Tag>Tom19</b:Tag>
+    <b:SourceType>InternetSite</b:SourceType>
+    <b:Guid>{C74DEFA8-ADF4-4BBD-8C5E-88BC199D0293}</b:Guid>
+    <b:Author>
+      <b:Author>
+        <b:NameList>
+          <b:Person>
+            <b:Last>Weiland</b:Last>
+            <b:First>Tom</b:First>
+          </b:Person>
+        </b:NameList>
+      </b:Author>
+    </b:Author>
+    <b:Title>C# Networking Tutorial</b:Title>
+    <b:Year>2019</b:Year>
+    <b:YearAccessed>2021</b:YearAccessed>
+    <b:MonthAccessed>February</b:MonthAccessed>
+    <b:DayAccessed>08</b:DayAccessed>
+    <b:URL>https://www.youtube.com/watch?v=4uHTSknGJaY&amp;ab_channel=TomWeiland</b:URL>
+    <b:RefOrder>29</b:RefOrder>
+  </b:Source>
 </b:Sources>
 </file>
 
 <file path=customXml/itemProps1.xml><?xml version="1.0" encoding="utf-8"?>
-<ds:datastoreItem xmlns:ds="http://schemas.openxmlformats.org/officeDocument/2006/customXml" ds:itemID="{B975B0A2-F0FE-435B-93E9-6CA35F9B4E6D}">
+<ds:datastoreItem xmlns:ds="http://schemas.openxmlformats.org/officeDocument/2006/customXml" ds:itemID="{8F4F65C8-1908-498D-9BB8-53DDD1DCDEE7}">
   <ds:schemaRefs>
     <ds:schemaRef ds:uri="http://schemas.openxmlformats.org/officeDocument/2006/bibliography"/>
   </ds:schemaRefs>

</xml_diff>

<commit_message>
PreGameLobbies + Level Spawning
Pre game lobbies are now working on a lan network
List of multiplayer features so far:
Host game:
Join game:
Ready Up:
Ready Up timer:
Character spawning:
each player has their own character:
level spawning:
</commit_message>
<xml_diff>
--- a/Assets/Refrences.docx
+++ b/Assets/Refrences.docx
@@ -959,6 +959,7 @@
           <w:id w:val="-1086911222"/>
           <w:citation/>
         </w:sdtPr>
+        <w:sdtEndPr/>
         <w:sdtContent>
           <w:r>
             <w:fldChar w:fldCharType="begin"/>
@@ -991,6 +992,7 @@
           <w:id w:val="1067688737"/>
           <w:citation/>
         </w:sdtPr>
+        <w:sdtEndPr/>
         <w:sdtContent>
           <w:r>
             <w:fldChar w:fldCharType="begin"/>
@@ -1019,6 +1021,1801 @@
         </w:sdtContent>
       </w:sdt>
     </w:p>
+    <w:sdt>
+      <w:sdtPr>
+        <w:id w:val="715398910"/>
+        <w:docPartObj>
+          <w:docPartGallery w:val="Bibliographies"/>
+          <w:docPartUnique/>
+        </w:docPartObj>
+      </w:sdtPr>
+      <w:sdtEndPr>
+        <w:rPr>
+          <w:rFonts w:asciiTheme="minorHAnsi" w:eastAsiaTheme="minorHAnsi" w:hAnsiTheme="minorHAnsi" w:cstheme="minorBidi"/>
+          <w:color w:val="auto"/>
+          <w:sz w:val="22"/>
+          <w:szCs w:val="22"/>
+          <w:lang w:val="en-GB"/>
+        </w:rPr>
+      </w:sdtEndPr>
+      <w:sdtContent>
+        <w:p>
+          <w:pPr>
+            <w:pStyle w:val="Heading1"/>
+          </w:pPr>
+          <w:r>
+            <w:t>References</w:t>
+          </w:r>
+        </w:p>
+        <w:sdt>
+          <w:sdtPr>
+            <w:id w:val="-573587230"/>
+            <w:bibliography/>
+          </w:sdtPr>
+          <w:sdtContent>
+            <w:p>
+              <w:pPr>
+                <w:pStyle w:val="Bibliography"/>
+                <w:rPr>
+                  <w:noProof/>
+                  <w:sz w:val="24"/>
+                  <w:szCs w:val="24"/>
+                  <w:lang w:val="en-US"/>
+                </w:rPr>
+              </w:pPr>
+              <w:r>
+                <w:fldChar w:fldCharType="begin"/>
+              </w:r>
+              <w:r>
+                <w:instrText xml:space="preserve"> BIBLIOGRAPHY </w:instrText>
+              </w:r>
+              <w:r>
+                <w:fldChar w:fldCharType="separate"/>
+              </w:r>
+              <w:r>
+                <w:rPr>
+                  <w:noProof/>
+                  <w:lang w:val="en-US"/>
+                </w:rPr>
+                <w:t xml:space="preserve">14G_Panska_Kaminkova_A, 2018. </w:t>
+              </w:r>
+              <w:r>
+                <w:rPr>
+                  <w:i/>
+                  <w:iCs/>
+                  <w:noProof/>
+                  <w:lang w:val="en-US"/>
+                </w:rPr>
+                <w:t xml:space="preserve">Public canteen » Drinking. </w:t>
+              </w:r>
+              <w:r>
+                <w:rPr>
+                  <w:noProof/>
+                  <w:lang w:val="en-US"/>
+                </w:rPr>
+                <w:t xml:space="preserve">[Online] </w:t>
+              </w:r>
+              <w:r>
+                <w:rPr>
+                  <w:noProof/>
+                  <w:lang w:val="en-US"/>
+                </w:rPr>
+                <w:br/>
+                <w:t xml:space="preserve">Available at: </w:t>
+              </w:r>
+              <w:r>
+                <w:rPr>
+                  <w:noProof/>
+                  <w:u w:val="single"/>
+                  <w:lang w:val="en-US"/>
+                </w:rPr>
+                <w:t>https://freesound.org/people/14G_Panska_Kaminkova_A/sounds/419967/</w:t>
+              </w:r>
+              <w:r>
+                <w:rPr>
+                  <w:noProof/>
+                  <w:lang w:val="en-US"/>
+                </w:rPr>
+                <w:br/>
+                <w:t>[Accessed 28 November 2020].</w:t>
+              </w:r>
+            </w:p>
+            <w:p>
+              <w:pPr>
+                <w:pStyle w:val="Bibliography"/>
+                <w:rPr>
+                  <w:noProof/>
+                  <w:lang w:val="en-US"/>
+                </w:rPr>
+              </w:pPr>
+              <w:r>
+                <w:rPr>
+                  <w:noProof/>
+                  <w:lang w:val="en-US"/>
+                </w:rPr>
+                <w:t xml:space="preserve">14GPanskaLetko_Dominik, 2018. </w:t>
+              </w:r>
+              <w:r>
+                <w:rPr>
+                  <w:i/>
+                  <w:iCs/>
+                  <w:noProof/>
+                  <w:lang w:val="en-US"/>
+                </w:rPr>
+                <w:t xml:space="preserve">Fire » 04 - Deodorant flame thrower.wav. </w:t>
+              </w:r>
+              <w:r>
+                <w:rPr>
+                  <w:noProof/>
+                  <w:lang w:val="en-US"/>
+                </w:rPr>
+                <w:t xml:space="preserve">[Online] </w:t>
+              </w:r>
+              <w:r>
+                <w:rPr>
+                  <w:noProof/>
+                  <w:lang w:val="en-US"/>
+                </w:rPr>
+                <w:br/>
+                <w:t xml:space="preserve">Available at: </w:t>
+              </w:r>
+              <w:r>
+                <w:rPr>
+                  <w:noProof/>
+                  <w:u w:val="single"/>
+                  <w:lang w:val="en-US"/>
+                </w:rPr>
+                <w:t>https://freesound.org/people/14GPanskaLetko_Dominik/sounds/419276/</w:t>
+              </w:r>
+              <w:r>
+                <w:rPr>
+                  <w:noProof/>
+                  <w:lang w:val="en-US"/>
+                </w:rPr>
+                <w:br/>
+                <w:t>[Accessed 22 November 2020].</w:t>
+              </w:r>
+            </w:p>
+            <w:p>
+              <w:pPr>
+                <w:pStyle w:val="Bibliography"/>
+                <w:rPr>
+                  <w:noProof/>
+                  <w:lang w:val="en-US"/>
+                </w:rPr>
+              </w:pPr>
+              <w:r>
+                <w:rPr>
+                  <w:noProof/>
+                  <w:lang w:val="en-US"/>
+                </w:rPr>
+                <w:t xml:space="preserve">BerduSmith, 2016. </w:t>
+              </w:r>
+              <w:r>
+                <w:rPr>
+                  <w:i/>
+                  <w:iCs/>
+                  <w:noProof/>
+                  <w:lang w:val="en-US"/>
+                </w:rPr>
+                <w:t xml:space="preserve">Cristmas ornament bouncing.wav. </w:t>
+              </w:r>
+              <w:r>
+                <w:rPr>
+                  <w:noProof/>
+                  <w:lang w:val="en-US"/>
+                </w:rPr>
+                <w:t xml:space="preserve">[Online] </w:t>
+              </w:r>
+              <w:r>
+                <w:rPr>
+                  <w:noProof/>
+                  <w:lang w:val="en-US"/>
+                </w:rPr>
+                <w:br/>
+                <w:t xml:space="preserve">Available at: </w:t>
+              </w:r>
+              <w:r>
+                <w:rPr>
+                  <w:noProof/>
+                  <w:u w:val="single"/>
+                  <w:lang w:val="en-US"/>
+                </w:rPr>
+                <w:t>https://freesound.org/people/BerduSmith/sounds/335386/</w:t>
+              </w:r>
+              <w:r>
+                <w:rPr>
+                  <w:noProof/>
+                  <w:lang w:val="en-US"/>
+                </w:rPr>
+                <w:br/>
+                <w:t>[Accessed 28 November 2020].</w:t>
+              </w:r>
+            </w:p>
+            <w:p>
+              <w:pPr>
+                <w:pStyle w:val="Bibliography"/>
+                <w:rPr>
+                  <w:noProof/>
+                  <w:lang w:val="en-US"/>
+                </w:rPr>
+              </w:pPr>
+              <w:r>
+                <w:rPr>
+                  <w:noProof/>
+                  <w:lang w:val="en-US"/>
+                </w:rPr>
+                <w:t xml:space="preserve">boomlibrary, 2012. </w:t>
+              </w:r>
+              <w:r>
+                <w:rPr>
+                  <w:i/>
+                  <w:iCs/>
+                  <w:noProof/>
+                  <w:lang w:val="en-US"/>
+                </w:rPr>
+                <w:t xml:space="preserve">FREE SOUNDS – FLAMMABLE LIQUID. </w:t>
+              </w:r>
+              <w:r>
+                <w:rPr>
+                  <w:noProof/>
+                  <w:lang w:val="en-US"/>
+                </w:rPr>
+                <w:t xml:space="preserve">[Online] </w:t>
+              </w:r>
+              <w:r>
+                <w:rPr>
+                  <w:noProof/>
+                  <w:lang w:val="en-US"/>
+                </w:rPr>
+                <w:br/>
+                <w:t xml:space="preserve">Available at: </w:t>
+              </w:r>
+              <w:r>
+                <w:rPr>
+                  <w:noProof/>
+                  <w:u w:val="single"/>
+                  <w:lang w:val="en-US"/>
+                </w:rPr>
+                <w:t>https://www.boomlibrary.com/sound-effects/free-sounds-flammable-liquid/</w:t>
+              </w:r>
+              <w:r>
+                <w:rPr>
+                  <w:noProof/>
+                  <w:lang w:val="en-US"/>
+                </w:rPr>
+                <w:br/>
+                <w:t>[Accessed 22 November 2020].</w:t>
+              </w:r>
+            </w:p>
+            <w:p>
+              <w:pPr>
+                <w:pStyle w:val="Bibliography"/>
+                <w:rPr>
+                  <w:noProof/>
+                  <w:lang w:val="en-US"/>
+                </w:rPr>
+              </w:pPr>
+              <w:r>
+                <w:rPr>
+                  <w:noProof/>
+                  <w:lang w:val="en-US"/>
+                </w:rPr>
+                <w:t xml:space="preserve">copyc4t, 2012. </w:t>
+              </w:r>
+              <w:r>
+                <w:rPr>
+                  <w:i/>
+                  <w:iCs/>
+                  <w:noProof/>
+                  <w:lang w:val="en-US"/>
+                </w:rPr>
+                <w:t xml:space="preserve">PrometheusAlarm.wav. </w:t>
+              </w:r>
+              <w:r>
+                <w:rPr>
+                  <w:noProof/>
+                  <w:lang w:val="en-US"/>
+                </w:rPr>
+                <w:t xml:space="preserve">[Online] </w:t>
+              </w:r>
+              <w:r>
+                <w:rPr>
+                  <w:noProof/>
+                  <w:lang w:val="en-US"/>
+                </w:rPr>
+                <w:br/>
+                <w:t xml:space="preserve">Available at: </w:t>
+              </w:r>
+              <w:r>
+                <w:rPr>
+                  <w:noProof/>
+                  <w:u w:val="single"/>
+                  <w:lang w:val="en-US"/>
+                </w:rPr>
+                <w:t>https://freesound.org/people/copyc4t/sounds/157938/</w:t>
+              </w:r>
+              <w:r>
+                <w:rPr>
+                  <w:noProof/>
+                  <w:lang w:val="en-US"/>
+                </w:rPr>
+                <w:br/>
+                <w:t>[Accessed 16 February 2021].</w:t>
+              </w:r>
+            </w:p>
+            <w:p>
+              <w:pPr>
+                <w:pStyle w:val="Bibliography"/>
+                <w:rPr>
+                  <w:noProof/>
+                  <w:lang w:val="en-US"/>
+                </w:rPr>
+              </w:pPr>
+              <w:r>
+                <w:rPr>
+                  <w:noProof/>
+                  <w:lang w:val="en-US"/>
+                </w:rPr>
+                <w:t xml:space="preserve">cries/grunts, F. b., 2015. </w:t>
+              </w:r>
+              <w:r>
+                <w:rPr>
+                  <w:i/>
+                  <w:iCs/>
+                  <w:noProof/>
+                  <w:lang w:val="en-US"/>
+                </w:rPr>
+                <w:t xml:space="preserve">AmeAngelofSin. </w:t>
+              </w:r>
+              <w:r>
+                <w:rPr>
+                  <w:noProof/>
+                  <w:lang w:val="en-US"/>
+                </w:rPr>
+                <w:t xml:space="preserve">[Online] </w:t>
+              </w:r>
+              <w:r>
+                <w:rPr>
+                  <w:noProof/>
+                  <w:lang w:val="en-US"/>
+                </w:rPr>
+                <w:br/>
+                <w:t xml:space="preserve">Available at: </w:t>
+              </w:r>
+              <w:r>
+                <w:rPr>
+                  <w:noProof/>
+                  <w:u w:val="single"/>
+                  <w:lang w:val="en-US"/>
+                </w:rPr>
+                <w:t>https://freesound.org/people/AmeAngelofSin/sounds/264982/</w:t>
+              </w:r>
+              <w:r>
+                <w:rPr>
+                  <w:noProof/>
+                  <w:lang w:val="en-US"/>
+                </w:rPr>
+                <w:br/>
+                <w:t>[Accessed 28 November 2020].</w:t>
+              </w:r>
+            </w:p>
+            <w:p>
+              <w:pPr>
+                <w:pStyle w:val="Bibliography"/>
+                <w:rPr>
+                  <w:noProof/>
+                  <w:lang w:val="en-US"/>
+                </w:rPr>
+              </w:pPr>
+              <w:r>
+                <w:rPr>
+                  <w:noProof/>
+                  <w:lang w:val="en-US"/>
+                </w:rPr>
+                <w:t xml:space="preserve">deleted_user_7146007, 2017. </w:t>
+              </w:r>
+              <w:r>
+                <w:rPr>
+                  <w:i/>
+                  <w:iCs/>
+                  <w:noProof/>
+                  <w:lang w:val="en-US"/>
+                </w:rPr>
+                <w:t xml:space="preserve">Cordless Drill Drilling Wood. </w:t>
+              </w:r>
+              <w:r>
+                <w:rPr>
+                  <w:noProof/>
+                  <w:lang w:val="en-US"/>
+                </w:rPr>
+                <w:t xml:space="preserve">[Online] </w:t>
+              </w:r>
+              <w:r>
+                <w:rPr>
+                  <w:noProof/>
+                  <w:lang w:val="en-US"/>
+                </w:rPr>
+                <w:br/>
+                <w:t xml:space="preserve">Available at: </w:t>
+              </w:r>
+              <w:r>
+                <w:rPr>
+                  <w:noProof/>
+                  <w:u w:val="single"/>
+                  <w:lang w:val="en-US"/>
+                </w:rPr>
+                <w:t>https://freesound.org/people/deleted_user_7146007/sounds/383446/</w:t>
+              </w:r>
+              <w:r>
+                <w:rPr>
+                  <w:noProof/>
+                  <w:lang w:val="en-US"/>
+                </w:rPr>
+                <w:br/>
+                <w:t>[Accessed 22 November 2020].</w:t>
+              </w:r>
+            </w:p>
+            <w:p>
+              <w:pPr>
+                <w:pStyle w:val="Bibliography"/>
+                <w:rPr>
+                  <w:noProof/>
+                  <w:lang w:val="en-US"/>
+                </w:rPr>
+              </w:pPr>
+              <w:r>
+                <w:rPr>
+                  <w:noProof/>
+                  <w:lang w:val="en-US"/>
+                </w:rPr>
+                <w:t xml:space="preserve">duesto, 2012. </w:t>
+              </w:r>
+              <w:r>
+                <w:rPr>
+                  <w:i/>
+                  <w:iCs/>
+                  <w:noProof/>
+                  <w:lang w:val="en-US"/>
+                </w:rPr>
+                <w:t xml:space="preserve">USP Silenced. </w:t>
+              </w:r>
+              <w:r>
+                <w:rPr>
+                  <w:noProof/>
+                  <w:lang w:val="en-US"/>
+                </w:rPr>
+                <w:t xml:space="preserve">[Online] </w:t>
+              </w:r>
+              <w:r>
+                <w:rPr>
+                  <w:noProof/>
+                  <w:lang w:val="en-US"/>
+                </w:rPr>
+                <w:br/>
+                <w:t xml:space="preserve">Available at: </w:t>
+              </w:r>
+              <w:r>
+                <w:rPr>
+                  <w:noProof/>
+                  <w:u w:val="single"/>
+                  <w:lang w:val="en-US"/>
+                </w:rPr>
+                <w:t>https://freesound.org/people/duesto/sounds/158144/</w:t>
+              </w:r>
+              <w:r>
+                <w:rPr>
+                  <w:noProof/>
+                  <w:lang w:val="en-US"/>
+                </w:rPr>
+                <w:br/>
+                <w:t>[Accessed 12 December 2020].</w:t>
+              </w:r>
+            </w:p>
+            <w:p>
+              <w:pPr>
+                <w:pStyle w:val="Bibliography"/>
+                <w:rPr>
+                  <w:noProof/>
+                  <w:lang w:val="en-US"/>
+                </w:rPr>
+              </w:pPr>
+              <w:r>
+                <w:rPr>
+                  <w:noProof/>
+                  <w:lang w:val="en-US"/>
+                </w:rPr>
+                <w:t xml:space="preserve">EminYildirim, 2020. </w:t>
+              </w:r>
+              <w:r>
+                <w:rPr>
+                  <w:i/>
+                  <w:iCs/>
+                  <w:noProof/>
+                  <w:lang w:val="en-US"/>
+                </w:rPr>
+                <w:t xml:space="preserve">Slime Jelly. </w:t>
+              </w:r>
+              <w:r>
+                <w:rPr>
+                  <w:noProof/>
+                  <w:lang w:val="en-US"/>
+                </w:rPr>
+                <w:t xml:space="preserve">[Online] </w:t>
+              </w:r>
+              <w:r>
+                <w:rPr>
+                  <w:noProof/>
+                  <w:lang w:val="en-US"/>
+                </w:rPr>
+                <w:br/>
+                <w:t xml:space="preserve">Available at: </w:t>
+              </w:r>
+              <w:r>
+                <w:rPr>
+                  <w:noProof/>
+                  <w:u w:val="single"/>
+                  <w:lang w:val="en-US"/>
+                </w:rPr>
+                <w:t>https://freesound.org/people/EminYildirim/sounds/544636/</w:t>
+              </w:r>
+              <w:r>
+                <w:rPr>
+                  <w:noProof/>
+                  <w:lang w:val="en-US"/>
+                </w:rPr>
+                <w:br/>
+                <w:t>[Accessed 28 November 2020].</w:t>
+              </w:r>
+            </w:p>
+            <w:p>
+              <w:pPr>
+                <w:pStyle w:val="Bibliography"/>
+                <w:rPr>
+                  <w:noProof/>
+                  <w:lang w:val="en-US"/>
+                </w:rPr>
+              </w:pPr>
+              <w:r>
+                <w:rPr>
+                  <w:noProof/>
+                  <w:lang w:val="en-US"/>
+                </w:rPr>
+                <w:t xml:space="preserve">FilmmakersManual, 2020. </w:t>
+              </w:r>
+              <w:r>
+                <w:rPr>
+                  <w:i/>
+                  <w:iCs/>
+                  <w:noProof/>
+                  <w:lang w:val="en-US"/>
+                </w:rPr>
+                <w:t xml:space="preserve">Shotgun Firing (3). </w:t>
+              </w:r>
+              <w:r>
+                <w:rPr>
+                  <w:noProof/>
+                  <w:lang w:val="en-US"/>
+                </w:rPr>
+                <w:t xml:space="preserve">[Online] </w:t>
+              </w:r>
+              <w:r>
+                <w:rPr>
+                  <w:noProof/>
+                  <w:lang w:val="en-US"/>
+                </w:rPr>
+                <w:br/>
+                <w:t xml:space="preserve">Available at: </w:t>
+              </w:r>
+              <w:r>
+                <w:rPr>
+                  <w:noProof/>
+                  <w:u w:val="single"/>
+                  <w:lang w:val="en-US"/>
+                </w:rPr>
+                <w:t>https://freesound.org/people/FilmmakersManual/sounds/522284/</w:t>
+              </w:r>
+              <w:r>
+                <w:rPr>
+                  <w:noProof/>
+                  <w:lang w:val="en-US"/>
+                </w:rPr>
+                <w:br/>
+                <w:t>[Accessed 10 December 2020].</w:t>
+              </w:r>
+            </w:p>
+            <w:p>
+              <w:pPr>
+                <w:pStyle w:val="Bibliography"/>
+                <w:rPr>
+                  <w:noProof/>
+                  <w:lang w:val="en-US"/>
+                </w:rPr>
+              </w:pPr>
+              <w:r>
+                <w:rPr>
+                  <w:noProof/>
+                  <w:lang w:val="en-US"/>
+                </w:rPr>
+                <w:lastRenderedPageBreak/>
+                <w:t xml:space="preserve">Galbenshire, 2019. </w:t>
+              </w:r>
+              <w:r>
+                <w:rPr>
+                  <w:i/>
+                  <w:iCs/>
+                  <w:noProof/>
+                  <w:lang w:val="en-US"/>
+                </w:rPr>
+                <w:t xml:space="preserve">-College Project &lt;FOUNDATION&gt;- » Footsteps_Wood.wav. </w:t>
+              </w:r>
+              <w:r>
+                <w:rPr>
+                  <w:noProof/>
+                  <w:lang w:val="en-US"/>
+                </w:rPr>
+                <w:t xml:space="preserve">[Online] </w:t>
+              </w:r>
+              <w:r>
+                <w:rPr>
+                  <w:noProof/>
+                  <w:lang w:val="en-US"/>
+                </w:rPr>
+                <w:br/>
+                <w:t xml:space="preserve">Available at: </w:t>
+              </w:r>
+              <w:r>
+                <w:rPr>
+                  <w:noProof/>
+                  <w:u w:val="single"/>
+                  <w:lang w:val="en-US"/>
+                </w:rPr>
+                <w:t>https://freesound.org/people/Galbenshire/sounds/464519/</w:t>
+              </w:r>
+              <w:r>
+                <w:rPr>
+                  <w:noProof/>
+                  <w:lang w:val="en-US"/>
+                </w:rPr>
+                <w:br/>
+                <w:t>[Accessed 28 November 2020].</w:t>
+              </w:r>
+            </w:p>
+            <w:p>
+              <w:pPr>
+                <w:pStyle w:val="Bibliography"/>
+                <w:rPr>
+                  <w:noProof/>
+                  <w:lang w:val="en-US"/>
+                </w:rPr>
+              </w:pPr>
+              <w:r>
+                <w:rPr>
+                  <w:noProof/>
+                  <w:lang w:val="en-US"/>
+                </w:rPr>
+                <w:t xml:space="preserve">HerbertBoland, 2010. </w:t>
+              </w:r>
+              <w:r>
+                <w:rPr>
+                  <w:i/>
+                  <w:iCs/>
+                  <w:noProof/>
+                  <w:lang w:val="en-US"/>
+                </w:rPr>
+                <w:t xml:space="preserve">Wet Sticky Bubbly » Wet_Slaps.mp3. </w:t>
+              </w:r>
+              <w:r>
+                <w:rPr>
+                  <w:noProof/>
+                  <w:lang w:val="en-US"/>
+                </w:rPr>
+                <w:t xml:space="preserve">[Online] </w:t>
+              </w:r>
+              <w:r>
+                <w:rPr>
+                  <w:noProof/>
+                  <w:lang w:val="en-US"/>
+                </w:rPr>
+                <w:br/>
+                <w:t xml:space="preserve">Available at: </w:t>
+              </w:r>
+              <w:r>
+                <w:rPr>
+                  <w:noProof/>
+                  <w:u w:val="single"/>
+                  <w:lang w:val="en-US"/>
+                </w:rPr>
+                <w:t>https://freesound.org/people/HerbertBoland/sounds/104686/</w:t>
+              </w:r>
+              <w:r>
+                <w:rPr>
+                  <w:noProof/>
+                  <w:lang w:val="en-US"/>
+                </w:rPr>
+                <w:br/>
+                <w:t>[Accessed 27 November 2020].</w:t>
+              </w:r>
+            </w:p>
+            <w:p>
+              <w:pPr>
+                <w:pStyle w:val="Bibliography"/>
+                <w:rPr>
+                  <w:noProof/>
+                  <w:lang w:val="en-US"/>
+                </w:rPr>
+              </w:pPr>
+              <w:r>
+                <w:rPr>
+                  <w:noProof/>
+                  <w:lang w:val="en-US"/>
+                </w:rPr>
+                <w:t xml:space="preserve">InspectorJ, 2017. </w:t>
+              </w:r>
+              <w:r>
+                <w:rPr>
+                  <w:i/>
+                  <w:iCs/>
+                  <w:noProof/>
+                  <w:lang w:val="en-US"/>
+                </w:rPr>
+                <w:t xml:space="preserve">Bamboo Swing » Bamboo Swing, A13.wav. </w:t>
+              </w:r>
+              <w:r>
+                <w:rPr>
+                  <w:noProof/>
+                  <w:lang w:val="en-US"/>
+                </w:rPr>
+                <w:t xml:space="preserve">[Online] </w:t>
+              </w:r>
+              <w:r>
+                <w:rPr>
+                  <w:noProof/>
+                  <w:lang w:val="en-US"/>
+                </w:rPr>
+                <w:br/>
+                <w:t xml:space="preserve">Available at: </w:t>
+              </w:r>
+              <w:r>
+                <w:rPr>
+                  <w:noProof/>
+                  <w:u w:val="single"/>
+                  <w:lang w:val="en-US"/>
+                </w:rPr>
+                <w:t>https://freesound.org/people/InspectorJ/sounds/394419/</w:t>
+              </w:r>
+              <w:r>
+                <w:rPr>
+                  <w:noProof/>
+                  <w:lang w:val="en-US"/>
+                </w:rPr>
+                <w:br/>
+                <w:t>[Accessed 28 November 2020].</w:t>
+              </w:r>
+            </w:p>
+            <w:p>
+              <w:pPr>
+                <w:pStyle w:val="Bibliography"/>
+                <w:rPr>
+                  <w:noProof/>
+                  <w:lang w:val="en-US"/>
+                </w:rPr>
+              </w:pPr>
+              <w:r>
+                <w:rPr>
+                  <w:noProof/>
+                  <w:lang w:val="en-US"/>
+                </w:rPr>
+                <w:t xml:space="preserve">kantouth, 2010. </w:t>
+              </w:r>
+              <w:r>
+                <w:rPr>
+                  <w:i/>
+                  <w:iCs/>
+                  <w:noProof/>
+                  <w:lang w:val="en-US"/>
+                </w:rPr>
+                <w:t xml:space="preserve">Guns guns and more guns » Gatling Gun.mp3. </w:t>
+              </w:r>
+              <w:r>
+                <w:rPr>
+                  <w:noProof/>
+                  <w:lang w:val="en-US"/>
+                </w:rPr>
+                <w:t xml:space="preserve">[Online] </w:t>
+              </w:r>
+              <w:r>
+                <w:rPr>
+                  <w:noProof/>
+                  <w:lang w:val="en-US"/>
+                </w:rPr>
+                <w:br/>
+                <w:t xml:space="preserve">Available at: </w:t>
+              </w:r>
+              <w:r>
+                <w:rPr>
+                  <w:noProof/>
+                  <w:u w:val="single"/>
+                  <w:lang w:val="en-US"/>
+                </w:rPr>
+                <w:t>https://freesound.org/people/kantouth/sounds/104401/</w:t>
+              </w:r>
+              <w:r>
+                <w:rPr>
+                  <w:noProof/>
+                  <w:lang w:val="en-US"/>
+                </w:rPr>
+                <w:br/>
+                <w:t>[Accessed 22 November 2020].</w:t>
+              </w:r>
+            </w:p>
+            <w:p>
+              <w:pPr>
+                <w:pStyle w:val="Bibliography"/>
+                <w:rPr>
+                  <w:noProof/>
+                  <w:lang w:val="en-US"/>
+                </w:rPr>
+              </w:pPr>
+              <w:r>
+                <w:rPr>
+                  <w:noProof/>
+                  <w:lang w:val="en-US"/>
+                </w:rPr>
+                <w:t xml:space="preserve">Khurasan, 2019. </w:t>
+              </w:r>
+              <w:r>
+                <w:rPr>
+                  <w:i/>
+                  <w:iCs/>
+                  <w:noProof/>
+                  <w:lang w:val="en-US"/>
+                </w:rPr>
+                <w:t xml:space="preserve">Hey November Font. </w:t>
+              </w:r>
+              <w:r>
+                <w:rPr>
+                  <w:noProof/>
+                  <w:lang w:val="en-US"/>
+                </w:rPr>
+                <w:t xml:space="preserve">[Online] </w:t>
+              </w:r>
+              <w:r>
+                <w:rPr>
+                  <w:noProof/>
+                  <w:lang w:val="en-US"/>
+                </w:rPr>
+                <w:br/>
+                <w:t xml:space="preserve">Available at: </w:t>
+              </w:r>
+              <w:r>
+                <w:rPr>
+                  <w:noProof/>
+                  <w:u w:val="single"/>
+                  <w:lang w:val="en-US"/>
+                </w:rPr>
+                <w:t>https://www.fontspace.com/hey-november-font-f40899</w:t>
+              </w:r>
+              <w:r>
+                <w:rPr>
+                  <w:noProof/>
+                  <w:lang w:val="en-US"/>
+                </w:rPr>
+                <w:br/>
+                <w:t>[Accessed 22 November 2020].</w:t>
+              </w:r>
+            </w:p>
+            <w:p>
+              <w:pPr>
+                <w:pStyle w:val="Bibliography"/>
+                <w:rPr>
+                  <w:noProof/>
+                  <w:lang w:val="en-US"/>
+                </w:rPr>
+              </w:pPr>
+              <w:r>
+                <w:rPr>
+                  <w:noProof/>
+                  <w:lang w:val="en-US"/>
+                </w:rPr>
+                <w:t xml:space="preserve">michorvath, 2018. </w:t>
+              </w:r>
+              <w:r>
+                <w:rPr>
+                  <w:i/>
+                  <w:iCs/>
+                  <w:noProof/>
+                  <w:lang w:val="en-US"/>
+                </w:rPr>
+                <w:t xml:space="preserve">20 gauge shotgun gunshot. </w:t>
+              </w:r>
+              <w:r>
+                <w:rPr>
+                  <w:noProof/>
+                  <w:lang w:val="en-US"/>
+                </w:rPr>
+                <w:t xml:space="preserve">[Online] </w:t>
+              </w:r>
+              <w:r>
+                <w:rPr>
+                  <w:noProof/>
+                  <w:lang w:val="en-US"/>
+                </w:rPr>
+                <w:br/>
+                <w:t xml:space="preserve">Available at: </w:t>
+              </w:r>
+              <w:r>
+                <w:rPr>
+                  <w:noProof/>
+                  <w:u w:val="single"/>
+                  <w:lang w:val="en-US"/>
+                </w:rPr>
+                <w:t>https://freesound.org/people/michorvath/sounds/427595/</w:t>
+              </w:r>
+              <w:r>
+                <w:rPr>
+                  <w:noProof/>
+                  <w:lang w:val="en-US"/>
+                </w:rPr>
+                <w:br/>
+                <w:t>[Accessed 10 December 2020].</w:t>
+              </w:r>
+            </w:p>
+            <w:p>
+              <w:pPr>
+                <w:pStyle w:val="Bibliography"/>
+                <w:rPr>
+                  <w:noProof/>
+                  <w:lang w:val="en-US"/>
+                </w:rPr>
+              </w:pPr>
+              <w:r>
+                <w:rPr>
+                  <w:noProof/>
+                  <w:lang w:val="en-US"/>
+                </w:rPr>
+                <w:t xml:space="preserve">monte32, 2016. </w:t>
+              </w:r>
+              <w:r>
+                <w:rPr>
+                  <w:i/>
+                  <w:iCs/>
+                  <w:noProof/>
+                  <w:lang w:val="en-US"/>
+                </w:rPr>
+                <w:t xml:space="preserve">Foley » Footsteps_6_Dirt_shoe.wav. </w:t>
+              </w:r>
+              <w:r>
+                <w:rPr>
+                  <w:noProof/>
+                  <w:lang w:val="en-US"/>
+                </w:rPr>
+                <w:t xml:space="preserve">[Online] </w:t>
+              </w:r>
+              <w:r>
+                <w:rPr>
+                  <w:noProof/>
+                  <w:lang w:val="en-US"/>
+                </w:rPr>
+                <w:br/>
+                <w:t xml:space="preserve">Available at: </w:t>
+              </w:r>
+              <w:r>
+                <w:rPr>
+                  <w:noProof/>
+                  <w:u w:val="single"/>
+                  <w:lang w:val="en-US"/>
+                </w:rPr>
+                <w:t>https://freesound.org/people/monte32/sounds/353799/</w:t>
+              </w:r>
+              <w:r>
+                <w:rPr>
+                  <w:noProof/>
+                  <w:lang w:val="en-US"/>
+                </w:rPr>
+                <w:br/>
+                <w:t>[Accessed 27 November 2020].</w:t>
+              </w:r>
+            </w:p>
+            <w:p>
+              <w:pPr>
+                <w:pStyle w:val="Bibliography"/>
+                <w:rPr>
+                  <w:noProof/>
+                  <w:lang w:val="en-US"/>
+                </w:rPr>
+              </w:pPr>
+              <w:r>
+                <w:rPr>
+                  <w:noProof/>
+                  <w:lang w:val="en-US"/>
+                </w:rPr>
+                <w:t xml:space="preserve">MUSIC, N. C., 2019. </w:t>
+              </w:r>
+              <w:r>
+                <w:rPr>
+                  <w:i/>
+                  <w:iCs/>
+                  <w:noProof/>
+                  <w:lang w:val="en-US"/>
+                </w:rPr>
+                <w:t xml:space="preserve">Monster Screaming 1 No Copyright Sound Effect ( no copyright music). </w:t>
+              </w:r>
+              <w:r>
+                <w:rPr>
+                  <w:noProof/>
+                  <w:lang w:val="en-US"/>
+                </w:rPr>
+                <w:t xml:space="preserve">[Online] </w:t>
+              </w:r>
+              <w:r>
+                <w:rPr>
+                  <w:noProof/>
+                  <w:lang w:val="en-US"/>
+                </w:rPr>
+                <w:br/>
+                <w:t xml:space="preserve">Available at: </w:t>
+              </w:r>
+              <w:r>
+                <w:rPr>
+                  <w:noProof/>
+                  <w:u w:val="single"/>
+                  <w:lang w:val="en-US"/>
+                </w:rPr>
+                <w:t>https://www.youtube.com/watch?v=v9pmORTukNc&amp;ab_channel=NOCOPYRIGHTMUSIC</w:t>
+              </w:r>
+              <w:r>
+                <w:rPr>
+                  <w:noProof/>
+                  <w:lang w:val="en-US"/>
+                </w:rPr>
+                <w:br/>
+                <w:t>[Accessed 22 November 2020].</w:t>
+              </w:r>
+            </w:p>
+            <w:p>
+              <w:pPr>
+                <w:pStyle w:val="Bibliography"/>
+                <w:rPr>
+                  <w:noProof/>
+                  <w:lang w:val="en-US"/>
+                </w:rPr>
+              </w:pPr>
+              <w:r>
+                <w:rPr>
+                  <w:noProof/>
+                  <w:lang w:val="en-US"/>
+                </w:rPr>
+                <w:t xml:space="preserve">Paul368, 2014. </w:t>
+              </w:r>
+              <w:r>
+                <w:rPr>
+                  <w:i/>
+                  <w:iCs/>
+                  <w:noProof/>
+                  <w:lang w:val="en-US"/>
+                </w:rPr>
+                <w:t xml:space="preserve">Silenced Pistol Layered (Powerful). </w:t>
+              </w:r>
+              <w:r>
+                <w:rPr>
+                  <w:noProof/>
+                  <w:lang w:val="en-US"/>
+                </w:rPr>
+                <w:t xml:space="preserve">[Online] </w:t>
+              </w:r>
+              <w:r>
+                <w:rPr>
+                  <w:noProof/>
+                  <w:lang w:val="en-US"/>
+                </w:rPr>
+                <w:br/>
+                <w:t xml:space="preserve">Available at: </w:t>
+              </w:r>
+              <w:r>
+                <w:rPr>
+                  <w:noProof/>
+                  <w:u w:val="single"/>
+                  <w:lang w:val="en-US"/>
+                </w:rPr>
+                <w:t>https://freesound.org/people/Paul368/sounds/255716/</w:t>
+              </w:r>
+              <w:r>
+                <w:rPr>
+                  <w:noProof/>
+                  <w:lang w:val="en-US"/>
+                </w:rPr>
+                <w:br/>
+                <w:t>[Accessed 12 December 2020].</w:t>
+              </w:r>
+            </w:p>
+            <w:p>
+              <w:pPr>
+                <w:pStyle w:val="Bibliography"/>
+                <w:rPr>
+                  <w:noProof/>
+                  <w:lang w:val="en-US"/>
+                </w:rPr>
+              </w:pPr>
+              <w:r>
+                <w:rPr>
+                  <w:noProof/>
+                  <w:lang w:val="en-US"/>
+                </w:rPr>
+                <w:t xml:space="preserve">Phil25, 2013. </w:t>
+              </w:r>
+              <w:r>
+                <w:rPr>
+                  <w:i/>
+                  <w:iCs/>
+                  <w:noProof/>
+                  <w:lang w:val="en-US"/>
+                </w:rPr>
+                <w:t xml:space="preserve">Metal Steps. </w:t>
+              </w:r>
+              <w:r>
+                <w:rPr>
+                  <w:noProof/>
+                  <w:lang w:val="en-US"/>
+                </w:rPr>
+                <w:t xml:space="preserve">[Online] </w:t>
+              </w:r>
+              <w:r>
+                <w:rPr>
+                  <w:noProof/>
+                  <w:lang w:val="en-US"/>
+                </w:rPr>
+                <w:br/>
+                <w:t xml:space="preserve">Available at: </w:t>
+              </w:r>
+              <w:r>
+                <w:rPr>
+                  <w:noProof/>
+                  <w:u w:val="single"/>
+                  <w:lang w:val="en-US"/>
+                </w:rPr>
+                <w:t>https://freesound.org/people/Phil25/sounds/208101/</w:t>
+              </w:r>
+              <w:r>
+                <w:rPr>
+                  <w:noProof/>
+                  <w:lang w:val="en-US"/>
+                </w:rPr>
+                <w:br/>
+                <w:t>[Accessed 28 November 2020].</w:t>
+              </w:r>
+            </w:p>
+            <w:p>
+              <w:pPr>
+                <w:pStyle w:val="Bibliography"/>
+                <w:rPr>
+                  <w:noProof/>
+                  <w:lang w:val="en-US"/>
+                </w:rPr>
+              </w:pPr>
+              <w:r>
+                <w:rPr>
+                  <w:noProof/>
+                  <w:lang w:val="en-US"/>
+                </w:rPr>
+                <w:t xml:space="preserve">Phil25, 2013. </w:t>
+              </w:r>
+              <w:r>
+                <w:rPr>
+                  <w:i/>
+                  <w:iCs/>
+                  <w:noProof/>
+                  <w:lang w:val="en-US"/>
+                </w:rPr>
+                <w:t xml:space="preserve">Stone Steps. </w:t>
+              </w:r>
+              <w:r>
+                <w:rPr>
+                  <w:noProof/>
+                  <w:lang w:val="en-US"/>
+                </w:rPr>
+                <w:t xml:space="preserve">[Online] </w:t>
+              </w:r>
+              <w:r>
+                <w:rPr>
+                  <w:noProof/>
+                  <w:lang w:val="en-US"/>
+                </w:rPr>
+                <w:br/>
+                <w:t xml:space="preserve">Available at: </w:t>
+              </w:r>
+              <w:r>
+                <w:rPr>
+                  <w:noProof/>
+                  <w:u w:val="single"/>
+                  <w:lang w:val="en-US"/>
+                </w:rPr>
+                <w:t>https://freesound.org/people/Phil25/sounds/208103/</w:t>
+              </w:r>
+              <w:r>
+                <w:rPr>
+                  <w:noProof/>
+                  <w:lang w:val="en-US"/>
+                </w:rPr>
+                <w:br/>
+                <w:t>[Accessed 28 November 2020].</w:t>
+              </w:r>
+            </w:p>
+            <w:p>
+              <w:pPr>
+                <w:pStyle w:val="Bibliography"/>
+                <w:rPr>
+                  <w:noProof/>
+                  <w:lang w:val="en-US"/>
+                </w:rPr>
+              </w:pPr>
+              <w:r>
+                <w:rPr>
+                  <w:noProof/>
+                  <w:lang w:val="en-US"/>
+                </w:rPr>
+                <w:t xml:space="preserve">PITCHEDsenses, 2019. </w:t>
+              </w:r>
+              <w:r>
+                <w:rPr>
+                  <w:i/>
+                  <w:iCs/>
+                  <w:noProof/>
+                  <w:lang w:val="en-US"/>
+                </w:rPr>
+                <w:t xml:space="preserve">Pistol - perfect shot with silencer. </w:t>
+              </w:r>
+              <w:r>
+                <w:rPr>
+                  <w:noProof/>
+                  <w:lang w:val="en-US"/>
+                </w:rPr>
+                <w:t xml:space="preserve">[Online] </w:t>
+              </w:r>
+              <w:r>
+                <w:rPr>
+                  <w:noProof/>
+                  <w:lang w:val="en-US"/>
+                </w:rPr>
+                <w:br/>
+                <w:t xml:space="preserve">Available at: </w:t>
+              </w:r>
+              <w:r>
+                <w:rPr>
+                  <w:noProof/>
+                  <w:u w:val="single"/>
+                  <w:lang w:val="en-US"/>
+                </w:rPr>
+                <w:t>https://freesound.org/people/PITCHEDsenses/sounds/489069/</w:t>
+              </w:r>
+              <w:r>
+                <w:rPr>
+                  <w:noProof/>
+                  <w:lang w:val="en-US"/>
+                </w:rPr>
+                <w:br/>
+                <w:t>[Accessed 12 December 2020].</w:t>
+              </w:r>
+            </w:p>
+            <w:p>
+              <w:pPr>
+                <w:pStyle w:val="Bibliography"/>
+                <w:rPr>
+                  <w:noProof/>
+                  <w:lang w:val="en-US"/>
+                </w:rPr>
+              </w:pPr>
+              <w:r>
+                <w:rPr>
+                  <w:noProof/>
+                  <w:lang w:val="en-US"/>
+                </w:rPr>
+                <w:lastRenderedPageBreak/>
+                <w:t xml:space="preserve">Smullen93, 2016. </w:t>
+              </w:r>
+              <w:r>
+                <w:rPr>
+                  <w:i/>
+                  <w:iCs/>
+                  <w:noProof/>
+                  <w:lang w:val="en-US"/>
+                </w:rPr>
+                <w:t xml:space="preserve">Foundation Sounds » AttackSound_FreeStyle_02.wav. </w:t>
+              </w:r>
+              <w:r>
+                <w:rPr>
+                  <w:noProof/>
+                  <w:lang w:val="en-US"/>
+                </w:rPr>
+                <w:t xml:space="preserve">[Online] </w:t>
+              </w:r>
+              <w:r>
+                <w:rPr>
+                  <w:noProof/>
+                  <w:lang w:val="en-US"/>
+                </w:rPr>
+                <w:br/>
+                <w:t xml:space="preserve">Available at: </w:t>
+              </w:r>
+              <w:r>
+                <w:rPr>
+                  <w:noProof/>
+                  <w:u w:val="single"/>
+                  <w:lang w:val="en-US"/>
+                </w:rPr>
+                <w:t>https://freesound.org/people/Smullen93/sounds/340333/</w:t>
+              </w:r>
+              <w:r>
+                <w:rPr>
+                  <w:noProof/>
+                  <w:lang w:val="en-US"/>
+                </w:rPr>
+                <w:br/>
+                <w:t>[Accessed 28 November 2020].</w:t>
+              </w:r>
+            </w:p>
+            <w:p>
+              <w:pPr>
+                <w:pStyle w:val="Bibliography"/>
+                <w:rPr>
+                  <w:noProof/>
+                  <w:lang w:val="en-US"/>
+                </w:rPr>
+              </w:pPr>
+              <w:r>
+                <w:rPr>
+                  <w:noProof/>
+                  <w:lang w:val="en-US"/>
+                </w:rPr>
+                <w:t xml:space="preserve">Soundholder, 2018. </w:t>
+              </w:r>
+              <w:r>
+                <w:rPr>
+                  <w:i/>
+                  <w:iCs/>
+                  <w:noProof/>
+                  <w:lang w:val="en-US"/>
+                </w:rPr>
+                <w:t xml:space="preserve">Foley » swipes and whooshes tshirt fast and short swings stereo ORTF 8040.wav. </w:t>
+              </w:r>
+              <w:r>
+                <w:rPr>
+                  <w:noProof/>
+                  <w:lang w:val="en-US"/>
+                </w:rPr>
+                <w:t xml:space="preserve">[Online] </w:t>
+              </w:r>
+              <w:r>
+                <w:rPr>
+                  <w:noProof/>
+                  <w:lang w:val="en-US"/>
+                </w:rPr>
+                <w:br/>
+                <w:t xml:space="preserve">Available at: </w:t>
+              </w:r>
+              <w:r>
+                <w:rPr>
+                  <w:noProof/>
+                  <w:u w:val="single"/>
+                  <w:lang w:val="en-US"/>
+                </w:rPr>
+                <w:t>https://freesound.org/people/Soundholder/sounds/425856/</w:t>
+              </w:r>
+              <w:r>
+                <w:rPr>
+                  <w:noProof/>
+                  <w:lang w:val="en-US"/>
+                </w:rPr>
+                <w:br/>
+                <w:t>[Accessed 28 November 2020].</w:t>
+              </w:r>
+            </w:p>
+            <w:p>
+              <w:pPr>
+                <w:pStyle w:val="Bibliography"/>
+                <w:rPr>
+                  <w:noProof/>
+                  <w:lang w:val="en-US"/>
+                </w:rPr>
+              </w:pPr>
+              <w:r>
+                <w:rPr>
+                  <w:noProof/>
+                  <w:lang w:val="en-US"/>
+                </w:rPr>
+                <w:t xml:space="preserve">Studio, N., 2020. </w:t>
+              </w:r>
+              <w:r>
+                <w:rPr>
+                  <w:i/>
+                  <w:iCs/>
+                  <w:noProof/>
+                  <w:lang w:val="en-US"/>
+                </w:rPr>
+                <w:t xml:space="preserve">Monster sound effects no copyright. </w:t>
+              </w:r>
+              <w:r>
+                <w:rPr>
+                  <w:noProof/>
+                  <w:lang w:val="en-US"/>
+                </w:rPr>
+                <w:t xml:space="preserve">[Online] </w:t>
+              </w:r>
+              <w:r>
+                <w:rPr>
+                  <w:noProof/>
+                  <w:lang w:val="en-US"/>
+                </w:rPr>
+                <w:br/>
+                <w:t xml:space="preserve">Available at: </w:t>
+              </w:r>
+              <w:r>
+                <w:rPr>
+                  <w:noProof/>
+                  <w:u w:val="single"/>
+                  <w:lang w:val="en-US"/>
+                </w:rPr>
+                <w:t>https://www.youtube.com/watch?v=_eWmORjaEUg&amp;ab_channel=NagatyStudio</w:t>
+              </w:r>
+              <w:r>
+                <w:rPr>
+                  <w:noProof/>
+                  <w:lang w:val="en-US"/>
+                </w:rPr>
+                <w:br/>
+                <w:t>[Accessed 22 November 2020].</w:t>
+              </w:r>
+            </w:p>
+            <w:p>
+              <w:pPr>
+                <w:pStyle w:val="Bibliography"/>
+                <w:rPr>
+                  <w:noProof/>
+                  <w:lang w:val="en-US"/>
+                </w:rPr>
+              </w:pPr>
+              <w:r>
+                <w:rPr>
+                  <w:noProof/>
+                  <w:lang w:val="en-US"/>
+                </w:rPr>
+                <w:t xml:space="preserve">SuperPhat, 2018. </w:t>
+              </w:r>
+              <w:r>
+                <w:rPr>
+                  <w:i/>
+                  <w:iCs/>
+                  <w:noProof/>
+                  <w:lang w:val="en-US"/>
+                </w:rPr>
+                <w:t xml:space="preserve">Automatic Assault Rifle.wav. </w:t>
+              </w:r>
+              <w:r>
+                <w:rPr>
+                  <w:noProof/>
+                  <w:lang w:val="en-US"/>
+                </w:rPr>
+                <w:t xml:space="preserve">[Online] </w:t>
+              </w:r>
+              <w:r>
+                <w:rPr>
+                  <w:noProof/>
+                  <w:lang w:val="en-US"/>
+                </w:rPr>
+                <w:br/>
+                <w:t xml:space="preserve">Available at: </w:t>
+              </w:r>
+              <w:r>
+                <w:rPr>
+                  <w:noProof/>
+                  <w:u w:val="single"/>
+                  <w:lang w:val="en-US"/>
+                </w:rPr>
+                <w:t>https://freesound.org/people/SuperPhat/sounds/416417/</w:t>
+              </w:r>
+              <w:r>
+                <w:rPr>
+                  <w:noProof/>
+                  <w:lang w:val="en-US"/>
+                </w:rPr>
+                <w:br/>
+                <w:t>[Accessed 22 November 2020].</w:t>
+              </w:r>
+            </w:p>
+            <w:p>
+              <w:pPr>
+                <w:pStyle w:val="Bibliography"/>
+                <w:rPr>
+                  <w:noProof/>
+                  <w:lang w:val="en-US"/>
+                </w:rPr>
+              </w:pPr>
+              <w:r>
+                <w:rPr>
+                  <w:noProof/>
+                  <w:lang w:val="en-US"/>
+                </w:rPr>
+                <w:t xml:space="preserve">SuperPhat, 2020. </w:t>
+              </w:r>
+              <w:r>
+                <w:rPr>
+                  <w:i/>
+                  <w:iCs/>
+                  <w:noProof/>
+                  <w:lang w:val="en-US"/>
+                </w:rPr>
+                <w:t xml:space="preserve">Sniper Rifle. </w:t>
+              </w:r>
+              <w:r>
+                <w:rPr>
+                  <w:noProof/>
+                  <w:lang w:val="en-US"/>
+                </w:rPr>
+                <w:t xml:space="preserve">[Online] </w:t>
+              </w:r>
+              <w:r>
+                <w:rPr>
+                  <w:noProof/>
+                  <w:lang w:val="en-US"/>
+                </w:rPr>
+                <w:br/>
+                <w:t xml:space="preserve">Available at: </w:t>
+              </w:r>
+              <w:r>
+                <w:rPr>
+                  <w:noProof/>
+                  <w:u w:val="single"/>
+                  <w:lang w:val="en-US"/>
+                </w:rPr>
+                <w:t>https://freesound.org/people/SuperPhat/sounds/514228/</w:t>
+              </w:r>
+              <w:r>
+                <w:rPr>
+                  <w:noProof/>
+                  <w:lang w:val="en-US"/>
+                </w:rPr>
+                <w:br/>
+                <w:t>[Accessed 22 November 2020].</w:t>
+              </w:r>
+            </w:p>
+            <w:p>
+              <w:pPr>
+                <w:pStyle w:val="Bibliography"/>
+                <w:rPr>
+                  <w:noProof/>
+                  <w:lang w:val="en-US"/>
+                </w:rPr>
+              </w:pPr>
+              <w:r>
+                <w:rPr>
+                  <w:noProof/>
+                  <w:lang w:val="en-US"/>
+                </w:rPr>
+                <w:t xml:space="preserve">TheQuantumGenius, 2018. </w:t>
+              </w:r>
+              <w:r>
+                <w:rPr>
+                  <w:i/>
+                  <w:iCs/>
+                  <w:noProof/>
+                  <w:lang w:val="en-US"/>
+                </w:rPr>
+                <w:t xml:space="preserve">Big Bwong. </w:t>
+              </w:r>
+              <w:r>
+                <w:rPr>
+                  <w:noProof/>
+                  <w:lang w:val="en-US"/>
+                </w:rPr>
+                <w:t xml:space="preserve">[Online] </w:t>
+              </w:r>
+              <w:r>
+                <w:rPr>
+                  <w:noProof/>
+                  <w:lang w:val="en-US"/>
+                </w:rPr>
+                <w:br/>
+                <w:t xml:space="preserve">Available at: </w:t>
+              </w:r>
+              <w:r>
+                <w:rPr>
+                  <w:noProof/>
+                  <w:u w:val="single"/>
+                  <w:lang w:val="en-US"/>
+                </w:rPr>
+                <w:t>https://freesound.org/people/TheQuantumGenius/sounds/414667/</w:t>
+              </w:r>
+              <w:r>
+                <w:rPr>
+                  <w:noProof/>
+                  <w:lang w:val="en-US"/>
+                </w:rPr>
+                <w:br/>
+                <w:t>[Accessed 16 February 2021].</w:t>
+              </w:r>
+            </w:p>
+            <w:p>
+              <w:pPr>
+                <w:pStyle w:val="Bibliography"/>
+                <w:rPr>
+                  <w:noProof/>
+                  <w:lang w:val="en-US"/>
+                </w:rPr>
+              </w:pPr>
+              <w:r>
+                <w:rPr>
+                  <w:noProof/>
+                  <w:lang w:val="en-US"/>
+                </w:rPr>
+                <w:t xml:space="preserve">Topschool, 2018. </w:t>
+              </w:r>
+              <w:r>
+                <w:rPr>
+                  <w:i/>
+                  <w:iCs/>
+                  <w:noProof/>
+                  <w:lang w:val="en-US"/>
+                </w:rPr>
+                <w:t xml:space="preserve">wind.mp3. </w:t>
+              </w:r>
+              <w:r>
+                <w:rPr>
+                  <w:noProof/>
+                  <w:lang w:val="en-US"/>
+                </w:rPr>
+                <w:t xml:space="preserve">[Online] </w:t>
+              </w:r>
+              <w:r>
+                <w:rPr>
+                  <w:noProof/>
+                  <w:lang w:val="en-US"/>
+                </w:rPr>
+                <w:br/>
+                <w:t xml:space="preserve">Available at: </w:t>
+              </w:r>
+              <w:r>
+                <w:rPr>
+                  <w:noProof/>
+                  <w:u w:val="single"/>
+                  <w:lang w:val="en-US"/>
+                </w:rPr>
+                <w:t>https://freesound.org/people/Topschool/sounds/440694/</w:t>
+              </w:r>
+              <w:r>
+                <w:rPr>
+                  <w:noProof/>
+                  <w:lang w:val="en-US"/>
+                </w:rPr>
+                <w:br/>
+                <w:t>[Accessed 22 November 2020].</w:t>
+              </w:r>
+            </w:p>
+            <w:p>
+              <w:pPr>
+                <w:pStyle w:val="Bibliography"/>
+                <w:rPr>
+                  <w:noProof/>
+                  <w:lang w:val="en-US"/>
+                </w:rPr>
+              </w:pPr>
+              <w:r>
+                <w:rPr>
+                  <w:noProof/>
+                  <w:lang w:val="en-US"/>
+                </w:rPr>
+                <w:t xml:space="preserve">Weiland, T., 2019. </w:t>
+              </w:r>
+              <w:r>
+                <w:rPr>
+                  <w:i/>
+                  <w:iCs/>
+                  <w:noProof/>
+                  <w:lang w:val="en-US"/>
+                </w:rPr>
+                <w:t xml:space="preserve">C# Networking Tutorial. </w:t>
+              </w:r>
+              <w:r>
+                <w:rPr>
+                  <w:noProof/>
+                  <w:lang w:val="en-US"/>
+                </w:rPr>
+                <w:t xml:space="preserve">[Online] </w:t>
+              </w:r>
+              <w:r>
+                <w:rPr>
+                  <w:noProof/>
+                  <w:lang w:val="en-US"/>
+                </w:rPr>
+                <w:br/>
+                <w:t xml:space="preserve">Available at: </w:t>
+              </w:r>
+              <w:r>
+                <w:rPr>
+                  <w:noProof/>
+                  <w:u w:val="single"/>
+                  <w:lang w:val="en-US"/>
+                </w:rPr>
+                <w:t>https://www.youtube.com/watch?v=4uHTSknGJaY&amp;ab_channel=TomWeiland</w:t>
+              </w:r>
+              <w:r>
+                <w:rPr>
+                  <w:noProof/>
+                  <w:lang w:val="en-US"/>
+                </w:rPr>
+                <w:br/>
+                <w:t>[Accessed 08 February 2021].</w:t>
+              </w:r>
+            </w:p>
+            <w:p>
+              <w:pPr>
+                <w:pStyle w:val="Bibliography"/>
+                <w:rPr>
+                  <w:noProof/>
+                  <w:lang w:val="en-US"/>
+                </w:rPr>
+              </w:pPr>
+              <w:r>
+                <w:rPr>
+                  <w:noProof/>
+                  <w:lang w:val="en-US"/>
+                </w:rPr>
+                <w:t xml:space="preserve">yeet2020202020, 2020. </w:t>
+              </w:r>
+              <w:r>
+                <w:rPr>
+                  <w:i/>
+                  <w:iCs/>
+                  <w:noProof/>
+                  <w:lang w:val="en-US"/>
+                </w:rPr>
+                <w:t xml:space="preserve">Realistic Shotgun Cocking Sound!!. </w:t>
+              </w:r>
+              <w:r>
+                <w:rPr>
+                  <w:noProof/>
+                  <w:lang w:val="en-US"/>
+                </w:rPr>
+                <w:t xml:space="preserve">[Online] </w:t>
+              </w:r>
+              <w:r>
+                <w:rPr>
+                  <w:noProof/>
+                  <w:lang w:val="en-US"/>
+                </w:rPr>
+                <w:br/>
+                <w:t xml:space="preserve">Available at: </w:t>
+              </w:r>
+              <w:r>
+                <w:rPr>
+                  <w:noProof/>
+                  <w:u w:val="single"/>
+                  <w:lang w:val="en-US"/>
+                </w:rPr>
+                <w:t>https://freesound.org/people/yeet2020202020/sounds/537724/</w:t>
+              </w:r>
+              <w:r>
+                <w:rPr>
+                  <w:noProof/>
+                  <w:lang w:val="en-US"/>
+                </w:rPr>
+                <w:br/>
+                <w:t>[Accessed 10 December 2020].</w:t>
+              </w:r>
+            </w:p>
+            <w:p>
+              <w:r>
+                <w:rPr>
+                  <w:b/>
+                  <w:bCs/>
+                  <w:noProof/>
+                </w:rPr>
+                <w:fldChar w:fldCharType="end"/>
+              </w:r>
+            </w:p>
+          </w:sdtContent>
+        </w:sdt>
+      </w:sdtContent>
+    </w:sdt>
     <w:p/>
     <w:sectPr>
       <w:pgSz w:w="12240" w:h="15840"/>
@@ -1432,6 +3229,28 @@
       <w:lang w:val="en-GB"/>
     </w:rPr>
   </w:style>
+  <w:style w:type="paragraph" w:styleId="Heading1">
+    <w:name w:val="heading 1"/>
+    <w:basedOn w:val="Normal"/>
+    <w:next w:val="Normal"/>
+    <w:link w:val="Heading1Char"/>
+    <w:uiPriority w:val="9"/>
+    <w:qFormat/>
+    <w:rsid w:val="00DD48DD"/>
+    <w:pPr>
+      <w:keepNext/>
+      <w:keepLines/>
+      <w:spacing w:before="240" w:after="0"/>
+      <w:outlineLvl w:val="0"/>
+    </w:pPr>
+    <w:rPr>
+      <w:rFonts w:asciiTheme="majorHAnsi" w:eastAsiaTheme="majorEastAsia" w:hAnsiTheme="majorHAnsi" w:cstheme="majorBidi"/>
+      <w:color w:val="2F5496" w:themeColor="accent1" w:themeShade="BF"/>
+      <w:sz w:val="32"/>
+      <w:szCs w:val="32"/>
+      <w:lang w:val="en-US"/>
+    </w:rPr>
+  </w:style>
   <w:style w:type="character" w:default="1" w:styleId="DefaultParagraphFont">
     <w:name w:val="Default Paragraph Font"/>
     <w:uiPriority w:val="1"/>
@@ -1458,6 +3277,27 @@
     <w:uiPriority w:val="99"/>
     <w:semiHidden/>
     <w:unhideWhenUsed/>
+  </w:style>
+  <w:style w:type="character" w:customStyle="1" w:styleId="Heading1Char">
+    <w:name w:val="Heading 1 Char"/>
+    <w:basedOn w:val="DefaultParagraphFont"/>
+    <w:link w:val="Heading1"/>
+    <w:uiPriority w:val="9"/>
+    <w:rsid w:val="00DD48DD"/>
+    <w:rPr>
+      <w:rFonts w:asciiTheme="majorHAnsi" w:eastAsiaTheme="majorEastAsia" w:hAnsiTheme="majorHAnsi" w:cstheme="majorBidi"/>
+      <w:color w:val="2F5496" w:themeColor="accent1" w:themeShade="BF"/>
+      <w:sz w:val="32"/>
+      <w:szCs w:val="32"/>
+    </w:rPr>
+  </w:style>
+  <w:style w:type="paragraph" w:styleId="Bibliography">
+    <w:name w:val="Bibliography"/>
+    <w:basedOn w:val="Normal"/>
+    <w:next w:val="Normal"/>
+    <w:uiPriority w:val="37"/>
+    <w:unhideWhenUsed/>
+    <w:rsid w:val="00DD48DD"/>
   </w:style>
 </w:styles>
 </file>

</xml_diff>